<commit_message>
Alternative output with OFFICEDOWN
</commit_message>
<xml_diff>
--- a/templates/doc_template.docx
+++ b/templates/doc_template.docx
@@ -267,8 +267,7 @@
       <w:bookmarkStart w:id="5" w:name="_Ref56152464"/>
       <w:r>
         <w:rPr>
-          <w:rStyle w:val="Captiontext"/>
-          <w:bCs w:val="0"/>
+          <w:rStyle w:val="Figure"/>
         </w:rPr>
         <w:t>A nice example of blue marlin</w:t>
       </w:r>
@@ -398,7 +397,7 @@
       <w:proofErr w:type="spellStart"/>
       <w:r>
         <w:rPr>
-          <w:color w:val="FF0000"/>
+          <w:rStyle w:val="Figure"/>
         </w:rPr>
         <w:t>Foobar</w:t>
       </w:r>
@@ -460,82 +459,58 @@
       <w:pPr>
         <w:pStyle w:val="ImageCaption"/>
         <w:rPr>
-          <w:b/>
-          <w:bCs/>
+          <w:rStyle w:val="Figure"/>
         </w:rPr>
       </w:pPr>
       <w:bookmarkStart w:id="6" w:name="_Toc56156171"/>
       <w:bookmarkStart w:id="7" w:name="_Toc56156214"/>
       <w:r>
         <w:rPr>
-          <w:rStyle w:val="Captionlabel"/>
-          <w:bCs/>
+          <w:rStyle w:val="Figure"/>
         </w:rPr>
         <w:t xml:space="preserve">Figure </w:t>
       </w:r>
       <w:r>
         <w:rPr>
-          <w:rStyle w:val="Captionlabel"/>
-          <w:b w:val="0"/>
-          <w:bCs/>
+          <w:rStyle w:val="Figure"/>
         </w:rPr>
         <w:fldChar w:fldCharType="begin"/>
       </w:r>
       <w:r>
         <w:rPr>
-          <w:rStyle w:val="Captionlabel"/>
-          <w:bCs/>
+          <w:rStyle w:val="Figure"/>
         </w:rPr>
         <w:instrText xml:space="preserve"> SEQ Figure \* ARABIC </w:instrText>
       </w:r>
       <w:r>
         <w:rPr>
-          <w:rStyle w:val="Captionlabel"/>
-          <w:b w:val="0"/>
-          <w:bCs/>
+          <w:rStyle w:val="Figure"/>
         </w:rPr>
         <w:fldChar w:fldCharType="separate"/>
       </w:r>
       <w:r>
         <w:rPr>
-          <w:rStyle w:val="Captionlabel"/>
-          <w:b w:val="0"/>
-          <w:bCs/>
-          <w:noProof/>
+          <w:rStyle w:val="Figure"/>
         </w:rPr>
         <w:t>3</w:t>
       </w:r>
       <w:r>
         <w:rPr>
-          <w:rStyle w:val="Captionlabel"/>
-          <w:b w:val="0"/>
-          <w:bCs/>
+          <w:rStyle w:val="Figure"/>
         </w:rPr>
         <w:fldChar w:fldCharType="end"/>
       </w:r>
       <w:r>
+        <w:rPr>
+          <w:rStyle w:val="Figure"/>
+        </w:rPr>
         <w:t xml:space="preserve"> </w:t>
       </w:r>
       <w:r>
         <w:rPr>
-          <w:rStyle w:val="Captiontext"/>
-          <w:bCs w:val="0"/>
-        </w:rPr>
-        <w:t xml:space="preserve">A nice </w:t>
-      </w:r>
-      <w:r>
-        <w:rPr>
-          <w:rStyle w:val="Captiontext"/>
-          <w:bCs w:val="0"/>
-        </w:rPr>
-        <w:t>specimen</w:t>
-      </w:r>
-      <w:r>
-        <w:rPr>
-          <w:rStyle w:val="Captiontext"/>
-          <w:bCs w:val="0"/>
-        </w:rPr>
-        <w:t xml:space="preserve"> of Indo-Pacific sailfish</w:t>
+          <w:rStyle w:val="Figure"/>
+        </w:rPr>
+        <w:t>A nice specimen of Indo-Pacific sailfish</w:t>
       </w:r>
       <w:bookmarkEnd w:id="6"/>
       <w:bookmarkEnd w:id="7"/>
@@ -2125,7 +2100,7 @@
   <w:abstractNum w:abstractNumId="0" w15:restartNumberingAfterBreak="0">
     <w:nsid w:val="FFFFFF7C"/>
     <w:multiLevelType w:val="singleLevel"/>
-    <w:tmpl w:val="B66CDA02"/>
+    <w:tmpl w:val="A004333E"/>
     <w:lvl w:ilvl="0">
       <w:start w:val="1"/>
       <w:numFmt w:val="decimal"/>
@@ -2142,7 +2117,7 @@
   <w:abstractNum w:abstractNumId="1" w15:restartNumberingAfterBreak="0">
     <w:nsid w:val="FFFFFF7D"/>
     <w:multiLevelType w:val="singleLevel"/>
-    <w:tmpl w:val="EC309892"/>
+    <w:tmpl w:val="DD128C88"/>
     <w:lvl w:ilvl="0">
       <w:start w:val="1"/>
       <w:numFmt w:val="decimal"/>
@@ -2159,7 +2134,7 @@
   <w:abstractNum w:abstractNumId="2" w15:restartNumberingAfterBreak="0">
     <w:nsid w:val="FFFFFF7E"/>
     <w:multiLevelType w:val="singleLevel"/>
-    <w:tmpl w:val="2E56F48A"/>
+    <w:tmpl w:val="9E42F6B4"/>
     <w:lvl w:ilvl="0">
       <w:start w:val="1"/>
       <w:numFmt w:val="decimal"/>
@@ -2176,7 +2151,7 @@
   <w:abstractNum w:abstractNumId="3" w15:restartNumberingAfterBreak="0">
     <w:nsid w:val="FFFFFF7F"/>
     <w:multiLevelType w:val="singleLevel"/>
-    <w:tmpl w:val="92E83F64"/>
+    <w:tmpl w:val="81229278"/>
     <w:lvl w:ilvl="0">
       <w:start w:val="1"/>
       <w:numFmt w:val="decimal"/>
@@ -2193,7 +2168,7 @@
   <w:abstractNum w:abstractNumId="4" w15:restartNumberingAfterBreak="0">
     <w:nsid w:val="FFFFFF80"/>
     <w:multiLevelType w:val="singleLevel"/>
-    <w:tmpl w:val="EFD452D4"/>
+    <w:tmpl w:val="4CACB368"/>
     <w:lvl w:ilvl="0">
       <w:start w:val="1"/>
       <w:numFmt w:val="bullet"/>
@@ -2213,7 +2188,7 @@
   <w:abstractNum w:abstractNumId="5" w15:restartNumberingAfterBreak="0">
     <w:nsid w:val="FFFFFF81"/>
     <w:multiLevelType w:val="singleLevel"/>
-    <w:tmpl w:val="AD4E2F24"/>
+    <w:tmpl w:val="6C800410"/>
     <w:lvl w:ilvl="0">
       <w:start w:val="1"/>
       <w:numFmt w:val="bullet"/>
@@ -2233,7 +2208,7 @@
   <w:abstractNum w:abstractNumId="6" w15:restartNumberingAfterBreak="0">
     <w:nsid w:val="FFFFFF82"/>
     <w:multiLevelType w:val="singleLevel"/>
-    <w:tmpl w:val="DA2EA3D4"/>
+    <w:tmpl w:val="AD0C1502"/>
     <w:lvl w:ilvl="0">
       <w:start w:val="1"/>
       <w:numFmt w:val="bullet"/>
@@ -2253,7 +2228,7 @@
   <w:abstractNum w:abstractNumId="7" w15:restartNumberingAfterBreak="0">
     <w:nsid w:val="FFFFFF83"/>
     <w:multiLevelType w:val="singleLevel"/>
-    <w:tmpl w:val="8D2EBC5E"/>
+    <w:tmpl w:val="E452D76A"/>
     <w:lvl w:ilvl="0">
       <w:start w:val="1"/>
       <w:numFmt w:val="bullet"/>
@@ -2273,7 +2248,7 @@
   <w:abstractNum w:abstractNumId="8" w15:restartNumberingAfterBreak="0">
     <w:nsid w:val="FFFFFF88"/>
     <w:multiLevelType w:val="singleLevel"/>
-    <w:tmpl w:val="18A4C4F6"/>
+    <w:tmpl w:val="381020C4"/>
     <w:lvl w:ilvl="0">
       <w:start w:val="1"/>
       <w:numFmt w:val="decimal"/>
@@ -2290,7 +2265,7 @@
   <w:abstractNum w:abstractNumId="9" w15:restartNumberingAfterBreak="0">
     <w:nsid w:val="FFFFFF89"/>
     <w:multiLevelType w:val="singleLevel"/>
-    <w:tmpl w:val="9AECEBC6"/>
+    <w:tmpl w:val="33E094BE"/>
     <w:lvl w:ilvl="0">
       <w:start w:val="1"/>
       <w:numFmt w:val="bullet"/>

</xml_diff>

<commit_message>
Finalisation of the code
</commit_message>
<xml_diff>
--- a/templates/doc_template.docx
+++ b/templates/doc_template.docx
@@ -370,27 +370,14 @@
       <w:r>
         <w:t xml:space="preserve">Figure </w:t>
       </w:r>
-      <w:r>
-        <w:fldChar w:fldCharType="begin"/>
-      </w:r>
-      <w:r>
-        <w:instrText xml:space="preserve"> SEQ Figure \* ARABIC </w:instrText>
-      </w:r>
-      <w:r>
-        <w:fldChar w:fldCharType="separate"/>
-      </w:r>
-      <w:r>
-        <w:rPr>
-          <w:noProof/>
-        </w:rPr>
-        <w:t>2</w:t>
-      </w:r>
-      <w:r>
-        <w:rPr>
-          <w:noProof/>
-        </w:rPr>
-        <w:fldChar w:fldCharType="end"/>
-      </w:r>
+      <w:fldSimple w:instr=" SEQ Figure \* ARABIC ">
+        <w:r>
+          <w:rPr>
+            <w:noProof/>
+          </w:rPr>
+          <w:t>2</w:t>
+        </w:r>
+      </w:fldSimple>
       <w:r>
         <w:t xml:space="preserve"> </w:t>
       </w:r>
@@ -2035,6 +2022,49 @@
         <w:bottom w:val="single" w:sz="4" w:space="1" w:color="auto"/>
       </w:pBdr>
     </w:pPr>
+    <w:r>
+      <w:drawing>
+        <wp:inline distT="0" distB="0" distL="0" distR="0" wp14:anchorId="146DF1AD" wp14:editId="58DD31BE">
+          <wp:extent cx="6569534" cy="647700"/>
+          <wp:effectExtent l="0" t="0" r="3175" b="0"/>
+          <wp:docPr id="4" name="Picture 4"/>
+          <wp:cNvGraphicFramePr>
+            <a:graphicFrameLocks xmlns:a="http://schemas.openxmlformats.org/drawingml/2006/main" noChangeAspect="1"/>
+          </wp:cNvGraphicFramePr>
+          <a:graphic xmlns:a="http://schemas.openxmlformats.org/drawingml/2006/main">
+            <a:graphicData uri="http://schemas.openxmlformats.org/drawingml/2006/picture">
+              <pic:pic xmlns:pic="http://schemas.openxmlformats.org/drawingml/2006/picture">
+                <pic:nvPicPr>
+                  <pic:cNvPr id="5" name="IOTC Letterhead.png"/>
+                  <pic:cNvPicPr/>
+                </pic:nvPicPr>
+                <pic:blipFill>
+                  <a:blip r:embed="rId1">
+                    <a:extLst>
+                      <a:ext uri="{28A0092B-C50C-407E-A947-70E740481C1C}">
+                        <a14:useLocalDpi xmlns:a14="http://schemas.microsoft.com/office/drawing/2010/main" val="0"/>
+                      </a:ext>
+                    </a:extLst>
+                  </a:blip>
+                  <a:stretch>
+                    <a:fillRect/>
+                  </a:stretch>
+                </pic:blipFill>
+                <pic:spPr>
+                  <a:xfrm>
+                    <a:off x="0" y="0"/>
+                    <a:ext cx="6569534" cy="647700"/>
+                  </a:xfrm>
+                  <a:prstGeom prst="rect">
+                    <a:avLst/>
+                  </a:prstGeom>
+                </pic:spPr>
+              </pic:pic>
+            </a:graphicData>
+          </a:graphic>
+        </wp:inline>
+      </w:drawing>
+    </w:r>
   </w:p>
 </w:hdr>
 </file>

</xml_diff>